<commit_message>
e-Portfolio Activity 2 Computer Forensics – The Investigative Process
up
</commit_message>
<xml_diff>
--- a/Sep2022/Research Methods and Professional Practice Sep2022/Seminar - Charts Worksheet and Analysis.docx
+++ b/Sep2022/Research Methods and Professional Practice Sep2022/Seminar - Charts Worksheet and Analysis.docx
@@ -12,7 +12,6 @@
           <w:szCs w:val="24"/>
         </w:rPr>
       </w:pPr>
-      <w:bookmarkStart w:id="0" w:name="_GoBack"/>
       <w:r>
         <w:rPr>
           <w:rFonts w:asciiTheme="minorBidi" w:hAnsiTheme="minorBidi"/>
@@ -895,17 +894,68 @@
         <w:jc w:val="center"/>
         <w:rPr>
           <w:rFonts w:asciiTheme="minorBidi" w:hAnsiTheme="minorBidi"/>
-          <w:sz w:val="24"/>
-          <w:szCs w:val="24"/>
-        </w:rPr>
-      </w:pPr>
-      <w:r>
-        <w:rPr>
-          <w:rFonts w:asciiTheme="minorBidi" w:hAnsiTheme="minorBidi"/>
-          <w:sz w:val="24"/>
-          <w:szCs w:val="24"/>
-        </w:rPr>
-        <w:t>Reference List</w:t>
+          <w:b/>
+          <w:bCs/>
+          <w:sz w:val="24"/>
+          <w:szCs w:val="24"/>
+        </w:rPr>
+      </w:pPr>
+      <w:bookmarkStart w:id="0" w:name="_GoBack"/>
+      <w:r>
+        <w:rPr>
+          <w:rFonts w:asciiTheme="minorBidi" w:hAnsiTheme="minorBidi"/>
+          <w:b/>
+          <w:bCs/>
+          <w:sz w:val="24"/>
+          <w:szCs w:val="24"/>
+        </w:rPr>
+        <w:t xml:space="preserve">Reference </w:t>
+      </w:r>
+    </w:p>
+    <w:bookmarkEnd w:id="0"/>
+    <w:p>
+      <w:pPr>
+        <w:spacing w:after="0" w:line="480" w:lineRule="auto"/>
+        <w:ind w:left="720" w:hanging="720"/>
+        <w:rPr>
+          <w:rFonts w:asciiTheme="minorBidi" w:hAnsiTheme="minorBidi"/>
+          <w:color w:val="222222"/>
+          <w:sz w:val="24"/>
+          <w:szCs w:val="24"/>
+          <w:shd w:val="clear" w:color="auto" w:fill="FFFFFF"/>
+        </w:rPr>
+      </w:pPr>
+      <w:r>
+        <w:rPr>
+          <w:rFonts w:asciiTheme="minorBidi" w:hAnsiTheme="minorBidi"/>
+          <w:color w:val="222222"/>
+          <w:sz w:val="24"/>
+          <w:szCs w:val="24"/>
+          <w:shd w:val="clear" w:color="auto" w:fill="FFFFFF"/>
+        </w:rPr>
+        <w:t>Potter, L.E., 2020, June. Preparing for Projects: IT Student Self-Evaluation of Technical and Professional Skills. In </w:t>
+      </w:r>
+      <w:r>
+        <w:rPr>
+          <w:rFonts w:asciiTheme="minorBidi" w:hAnsiTheme="minorBidi"/>
+          <w:i/>
+          <w:iCs/>
+          <w:color w:val="222222"/>
+          <w:sz w:val="24"/>
+          <w:szCs w:val="24"/>
+          <w:shd w:val="clear" w:color="auto" w:fill="FFFFFF"/>
+        </w:rPr>
+        <w:t>Proceedings of 2020 on Computers and People Research Conference</w:t>
+      </w:r>
+      <w:r>
+        <w:rPr>
+          <w:rFonts w:asciiTheme="minorBidi" w:hAnsiTheme="minorBidi"/>
+          <w:color w:val="222222"/>
+          <w:sz w:val="24"/>
+          <w:szCs w:val="24"/>
+          <w:shd w:val="clear" w:color="auto" w:fill="FFFFFF"/>
+        </w:rPr>
+        <w:t> (pp. 63-69).</w:t>
       </w:r>
     </w:p>
     <w:p>
@@ -928,7 +978,7 @@
           <w:szCs w:val="24"/>
           <w:shd w:val="clear" w:color="auto" w:fill="FFFFFF"/>
         </w:rPr>
-        <w:t>Sasankar, A.B. and Chavan, V., 2011. SWOT analysis of software development process models. </w:t>
+        <w:t>Sarna, D.E., 2010. </w:t>
       </w:r>
       <w:r>
         <w:rPr>
@@ -940,17 +990,40 @@
           <w:szCs w:val="24"/>
           <w:shd w:val="clear" w:color="auto" w:fill="FFFFFF"/>
         </w:rPr>
-        <w:t>International Journal of Computer Science Issues (IJCSI)</w:t>
-      </w:r>
-      <w:r>
-        <w:rPr>
-          <w:rFonts w:asciiTheme="minorBidi" w:hAnsiTheme="minorBidi"/>
-          <w:color w:val="222222"/>
-          <w:sz w:val="24"/>
-          <w:szCs w:val="24"/>
-          <w:shd w:val="clear" w:color="auto" w:fill="FFFFFF"/>
-        </w:rPr>
-        <w:t>, </w:t>
+        <w:t>Implementing and developing cloud computing applications</w:t>
+      </w:r>
+      <w:r>
+        <w:rPr>
+          <w:rFonts w:asciiTheme="minorBidi" w:hAnsiTheme="minorBidi"/>
+          <w:color w:val="222222"/>
+          <w:sz w:val="24"/>
+          <w:szCs w:val="24"/>
+          <w:shd w:val="clear" w:color="auto" w:fill="FFFFFF"/>
+        </w:rPr>
+        <w:t>. CRC Press.</w:t>
+      </w:r>
+    </w:p>
+    <w:p>
+      <w:pPr>
+        <w:spacing w:after="0" w:line="480" w:lineRule="auto"/>
+        <w:ind w:left="720" w:hanging="720"/>
+        <w:rPr>
+          <w:rFonts w:asciiTheme="minorBidi" w:hAnsiTheme="minorBidi"/>
+          <w:color w:val="222222"/>
+          <w:sz w:val="24"/>
+          <w:szCs w:val="24"/>
+          <w:shd w:val="clear" w:color="auto" w:fill="FFFFFF"/>
+        </w:rPr>
+      </w:pPr>
+      <w:r>
+        <w:rPr>
+          <w:rFonts w:asciiTheme="minorBidi" w:hAnsiTheme="minorBidi"/>
+          <w:color w:val="222222"/>
+          <w:sz w:val="24"/>
+          <w:szCs w:val="24"/>
+          <w:shd w:val="clear" w:color="auto" w:fill="FFFFFF"/>
+        </w:rPr>
+        <w:t>Sasankar, A.B. and Chavan, V., 2011. SWOT analysis of software development process models. </w:t>
       </w:r>
       <w:r>
         <w:rPr>
@@ -962,6 +1035,28 @@
           <w:szCs w:val="24"/>
           <w:shd w:val="clear" w:color="auto" w:fill="FFFFFF"/>
         </w:rPr>
+        <w:t>International Journal of Computer Science Issues (IJCSI)</w:t>
+      </w:r>
+      <w:r>
+        <w:rPr>
+          <w:rFonts w:asciiTheme="minorBidi" w:hAnsiTheme="minorBidi"/>
+          <w:color w:val="222222"/>
+          <w:sz w:val="24"/>
+          <w:szCs w:val="24"/>
+          <w:shd w:val="clear" w:color="auto" w:fill="FFFFFF"/>
+        </w:rPr>
+        <w:t>, </w:t>
+      </w:r>
+      <w:r>
+        <w:rPr>
+          <w:rFonts w:asciiTheme="minorBidi" w:hAnsiTheme="minorBidi"/>
+          <w:i/>
+          <w:iCs/>
+          <w:color w:val="222222"/>
+          <w:sz w:val="24"/>
+          <w:szCs w:val="24"/>
+          <w:shd w:val="clear" w:color="auto" w:fill="FFFFFF"/>
+        </w:rPr>
         <w:t>8</w:t>
       </w:r>
       <w:r>
@@ -995,7 +1090,7 @@
           <w:szCs w:val="24"/>
           <w:shd w:val="clear" w:color="auto" w:fill="FFFFFF"/>
         </w:rPr>
-        <w:t>Wu, X., Anderson, R.C., Nguyen-Jahiel, K. and Miller, B., 2013. Enhancing motivation and engagement through collaborative discussion. </w:t>
+        <w:t xml:space="preserve">Shrestha, R., Leinonen, J., Hellas, A., Ihantola, P., and Edwards, J., 2022, February. CodeProcess Charts: Visualizing the Process of Writing Code. In </w:t>
       </w:r>
       <w:r>
         <w:rPr>
@@ -1007,17 +1102,40 @@
           <w:szCs w:val="24"/>
           <w:shd w:val="clear" w:color="auto" w:fill="FFFFFF"/>
         </w:rPr>
-        <w:t>Journal of Educational Psychology</w:t>
-      </w:r>
-      <w:r>
-        <w:rPr>
-          <w:rFonts w:asciiTheme="minorBidi" w:hAnsiTheme="minorBidi"/>
-          <w:color w:val="222222"/>
-          <w:sz w:val="24"/>
-          <w:szCs w:val="24"/>
-          <w:shd w:val="clear" w:color="auto" w:fill="FFFFFF"/>
-        </w:rPr>
-        <w:t>, </w:t>
+        <w:t>Australasian Computing Education Conference</w:t>
+      </w:r>
+      <w:r>
+        <w:rPr>
+          <w:rFonts w:asciiTheme="minorBidi" w:hAnsiTheme="minorBidi"/>
+          <w:color w:val="222222"/>
+          <w:sz w:val="24"/>
+          <w:szCs w:val="24"/>
+          <w:shd w:val="clear" w:color="auto" w:fill="FFFFFF"/>
+        </w:rPr>
+        <w:t> (pp. 46-55).</w:t>
+      </w:r>
+    </w:p>
+    <w:p>
+      <w:pPr>
+        <w:spacing w:after="0" w:line="480" w:lineRule="auto"/>
+        <w:ind w:left="720" w:hanging="720"/>
+        <w:rPr>
+          <w:rFonts w:asciiTheme="minorBidi" w:hAnsiTheme="minorBidi"/>
+          <w:color w:val="222222"/>
+          <w:sz w:val="24"/>
+          <w:szCs w:val="24"/>
+          <w:shd w:val="clear" w:color="auto" w:fill="FFFFFF"/>
+        </w:rPr>
+      </w:pPr>
+      <w:r>
+        <w:rPr>
+          <w:rFonts w:asciiTheme="minorBidi" w:hAnsiTheme="minorBidi"/>
+          <w:color w:val="222222"/>
+          <w:sz w:val="24"/>
+          <w:szCs w:val="24"/>
+          <w:shd w:val="clear" w:color="auto" w:fill="FFFFFF"/>
+        </w:rPr>
+        <w:t>Stahl, B.C., Timmermans, J. and Mittelstadt, B.D., 2016. The ethics of computing: A survey of the computing-oriented literature. </w:t>
       </w:r>
       <w:r>
         <w:rPr>
@@ -1029,17 +1147,39 @@
           <w:szCs w:val="24"/>
           <w:shd w:val="clear" w:color="auto" w:fill="FFFFFF"/>
         </w:rPr>
-        <w:t>105</w:t>
-      </w:r>
-      <w:r>
-        <w:rPr>
-          <w:rFonts w:asciiTheme="minorBidi" w:hAnsiTheme="minorBidi"/>
-          <w:color w:val="222222"/>
-          <w:sz w:val="24"/>
-          <w:szCs w:val="24"/>
-          <w:shd w:val="clear" w:color="auto" w:fill="FFFFFF"/>
-        </w:rPr>
-        <w:t>(3), p.622.</w:t>
+        <w:t>Acm Computing Surveys (CSUR)</w:t>
+      </w:r>
+      <w:r>
+        <w:rPr>
+          <w:rFonts w:asciiTheme="minorBidi" w:hAnsiTheme="minorBidi"/>
+          <w:color w:val="222222"/>
+          <w:sz w:val="24"/>
+          <w:szCs w:val="24"/>
+          <w:shd w:val="clear" w:color="auto" w:fill="FFFFFF"/>
+        </w:rPr>
+        <w:t>, </w:t>
+      </w:r>
+      <w:r>
+        <w:rPr>
+          <w:rFonts w:asciiTheme="minorBidi" w:hAnsiTheme="minorBidi"/>
+          <w:i/>
+          <w:iCs/>
+          <w:color w:val="222222"/>
+          <w:sz w:val="24"/>
+          <w:szCs w:val="24"/>
+          <w:shd w:val="clear" w:color="auto" w:fill="FFFFFF"/>
+        </w:rPr>
+        <w:t>48</w:t>
+      </w:r>
+      <w:r>
+        <w:rPr>
+          <w:rFonts w:asciiTheme="minorBidi" w:hAnsiTheme="minorBidi"/>
+          <w:color w:val="222222"/>
+          <w:sz w:val="24"/>
+          <w:szCs w:val="24"/>
+          <w:shd w:val="clear" w:color="auto" w:fill="FFFFFF"/>
+        </w:rPr>
+        <w:t>(4), pp.1-38.</w:t>
       </w:r>
     </w:p>
     <w:p>
@@ -1062,7 +1202,7 @@
           <w:szCs w:val="24"/>
           <w:shd w:val="clear" w:color="auto" w:fill="FFFFFF"/>
         </w:rPr>
-        <w:t>Sarna, D.E., 2010. </w:t>
+        <w:t>Wu, X., Anderson, R.C., Nguyen-Jahiel, K. and Miller, B., 2013. Enhancing motivation and engagement through collaborative discussion. </w:t>
       </w:r>
       <w:r>
         <w:rPr>
@@ -1074,187 +1214,51 @@
           <w:szCs w:val="24"/>
           <w:shd w:val="clear" w:color="auto" w:fill="FFFFFF"/>
         </w:rPr>
-        <w:t>Implementing and developing cloud computing applications</w:t>
-      </w:r>
-      <w:r>
-        <w:rPr>
-          <w:rFonts w:asciiTheme="minorBidi" w:hAnsiTheme="minorBidi"/>
-          <w:color w:val="222222"/>
-          <w:sz w:val="24"/>
-          <w:szCs w:val="24"/>
-          <w:shd w:val="clear" w:color="auto" w:fill="FFFFFF"/>
-        </w:rPr>
-        <w:t>. CRC Press.</w:t>
+        <w:t>Journal of Educational Psychology</w:t>
+      </w:r>
+      <w:r>
+        <w:rPr>
+          <w:rFonts w:asciiTheme="minorBidi" w:hAnsiTheme="minorBidi"/>
+          <w:color w:val="222222"/>
+          <w:sz w:val="24"/>
+          <w:szCs w:val="24"/>
+          <w:shd w:val="clear" w:color="auto" w:fill="FFFFFF"/>
+        </w:rPr>
+        <w:t>, </w:t>
+      </w:r>
+      <w:r>
+        <w:rPr>
+          <w:rFonts w:asciiTheme="minorBidi" w:hAnsiTheme="minorBidi"/>
+          <w:i/>
+          <w:iCs/>
+          <w:color w:val="222222"/>
+          <w:sz w:val="24"/>
+          <w:szCs w:val="24"/>
+          <w:shd w:val="clear" w:color="auto" w:fill="FFFFFF"/>
+        </w:rPr>
+        <w:t>105</w:t>
+      </w:r>
+      <w:r>
+        <w:rPr>
+          <w:rFonts w:asciiTheme="minorBidi" w:hAnsiTheme="minorBidi"/>
+          <w:color w:val="222222"/>
+          <w:sz w:val="24"/>
+          <w:szCs w:val="24"/>
+          <w:shd w:val="clear" w:color="auto" w:fill="FFFFFF"/>
+        </w:rPr>
+        <w:t>(3), p.622.</w:t>
       </w:r>
     </w:p>
     <w:p>
       <w:pPr>
         <w:spacing w:after="0" w:line="480" w:lineRule="auto"/>
-        <w:ind w:left="720" w:hanging="720"/>
-        <w:rPr>
-          <w:rFonts w:asciiTheme="minorBidi" w:hAnsiTheme="minorBidi"/>
-          <w:color w:val="222222"/>
-          <w:sz w:val="24"/>
-          <w:szCs w:val="24"/>
-          <w:shd w:val="clear" w:color="auto" w:fill="FFFFFF"/>
-        </w:rPr>
-      </w:pPr>
-      <w:r>
-        <w:rPr>
-          <w:rFonts w:asciiTheme="minorBidi" w:hAnsiTheme="minorBidi"/>
-          <w:color w:val="222222"/>
-          <w:sz w:val="24"/>
-          <w:szCs w:val="24"/>
-          <w:shd w:val="clear" w:color="auto" w:fill="FFFFFF"/>
-        </w:rPr>
-        <w:t xml:space="preserve">Shrestha, R., Leinonen, J., Hellas, A., Ihantola, P., and Edwards, J., 2022, February. CodeProcess Charts: Visualizing the Process of Writing Code. In </w:t>
-      </w:r>
-      <w:r>
-        <w:rPr>
-          <w:rFonts w:asciiTheme="minorBidi" w:hAnsiTheme="minorBidi"/>
-          <w:i/>
-          <w:iCs/>
-          <w:color w:val="222222"/>
-          <w:sz w:val="24"/>
-          <w:szCs w:val="24"/>
-          <w:shd w:val="clear" w:color="auto" w:fill="FFFFFF"/>
-        </w:rPr>
-        <w:t>Australasian Computing Education Conference</w:t>
-      </w:r>
-      <w:r>
-        <w:rPr>
-          <w:rFonts w:asciiTheme="minorBidi" w:hAnsiTheme="minorBidi"/>
-          <w:color w:val="222222"/>
-          <w:sz w:val="24"/>
-          <w:szCs w:val="24"/>
-          <w:shd w:val="clear" w:color="auto" w:fill="FFFFFF"/>
-        </w:rPr>
-        <w:t> (pp. 46-55).</w:t>
-      </w:r>
+        <w:rPr>
+          <w:rFonts w:asciiTheme="minorBidi" w:hAnsiTheme="minorBidi"/>
+          <w:sz w:val="24"/>
+          <w:szCs w:val="24"/>
+        </w:rPr>
+      </w:pPr>
     </w:p>
-    <w:p>
-      <w:pPr>
-        <w:spacing w:after="0" w:line="480" w:lineRule="auto"/>
-        <w:ind w:left="720" w:hanging="720"/>
-        <w:rPr>
-          <w:rFonts w:asciiTheme="minorBidi" w:hAnsiTheme="minorBidi"/>
-          <w:color w:val="222222"/>
-          <w:sz w:val="24"/>
-          <w:szCs w:val="24"/>
-          <w:shd w:val="clear" w:color="auto" w:fill="FFFFFF"/>
-        </w:rPr>
-      </w:pPr>
-      <w:r>
-        <w:rPr>
-          <w:rFonts w:asciiTheme="minorBidi" w:hAnsiTheme="minorBidi"/>
-          <w:color w:val="222222"/>
-          <w:sz w:val="24"/>
-          <w:szCs w:val="24"/>
-          <w:shd w:val="clear" w:color="auto" w:fill="FFFFFF"/>
-        </w:rPr>
-        <w:t>Stahl, B.C., Timmermans, J. and Mittelstadt, B.D., 2016. The ethics of computing: A survey of the computing-oriented literature. </w:t>
-      </w:r>
-      <w:r>
-        <w:rPr>
-          <w:rFonts w:asciiTheme="minorBidi" w:hAnsiTheme="minorBidi"/>
-          <w:i/>
-          <w:iCs/>
-          <w:color w:val="222222"/>
-          <w:sz w:val="24"/>
-          <w:szCs w:val="24"/>
-          <w:shd w:val="clear" w:color="auto" w:fill="FFFFFF"/>
-        </w:rPr>
-        <w:t>Acm Computing Surveys (CSUR)</w:t>
-      </w:r>
-      <w:r>
-        <w:rPr>
-          <w:rFonts w:asciiTheme="minorBidi" w:hAnsiTheme="minorBidi"/>
-          <w:color w:val="222222"/>
-          <w:sz w:val="24"/>
-          <w:szCs w:val="24"/>
-          <w:shd w:val="clear" w:color="auto" w:fill="FFFFFF"/>
-        </w:rPr>
-        <w:t>, </w:t>
-      </w:r>
-      <w:r>
-        <w:rPr>
-          <w:rFonts w:asciiTheme="minorBidi" w:hAnsiTheme="minorBidi"/>
-          <w:i/>
-          <w:iCs/>
-          <w:color w:val="222222"/>
-          <w:sz w:val="24"/>
-          <w:szCs w:val="24"/>
-          <w:shd w:val="clear" w:color="auto" w:fill="FFFFFF"/>
-        </w:rPr>
-        <w:t>48</w:t>
-      </w:r>
-      <w:r>
-        <w:rPr>
-          <w:rFonts w:asciiTheme="minorBidi" w:hAnsiTheme="minorBidi"/>
-          <w:color w:val="222222"/>
-          <w:sz w:val="24"/>
-          <w:szCs w:val="24"/>
-          <w:shd w:val="clear" w:color="auto" w:fill="FFFFFF"/>
-        </w:rPr>
-        <w:t>(4), pp.1-38.</w:t>
-      </w:r>
-    </w:p>
-    <w:p>
-      <w:pPr>
-        <w:spacing w:after="0" w:line="480" w:lineRule="auto"/>
-        <w:ind w:left="720" w:hanging="720"/>
-        <w:rPr>
-          <w:rFonts w:asciiTheme="minorBidi" w:hAnsiTheme="minorBidi"/>
-          <w:color w:val="222222"/>
-          <w:sz w:val="24"/>
-          <w:szCs w:val="24"/>
-          <w:shd w:val="clear" w:color="auto" w:fill="FFFFFF"/>
-        </w:rPr>
-      </w:pPr>
-      <w:r>
-        <w:rPr>
-          <w:rFonts w:asciiTheme="minorBidi" w:hAnsiTheme="minorBidi"/>
-          <w:color w:val="222222"/>
-          <w:sz w:val="24"/>
-          <w:szCs w:val="24"/>
-          <w:shd w:val="clear" w:color="auto" w:fill="FFFFFF"/>
-        </w:rPr>
-        <w:t>Potter, L.E., 2020, June. Preparing for Projects: IT Student Self-Evaluation of Technical and Professional Skills. In </w:t>
-      </w:r>
-      <w:r>
-        <w:rPr>
-          <w:rFonts w:asciiTheme="minorBidi" w:hAnsiTheme="minorBidi"/>
-          <w:i/>
-          <w:iCs/>
-          <w:color w:val="222222"/>
-          <w:sz w:val="24"/>
-          <w:szCs w:val="24"/>
-          <w:shd w:val="clear" w:color="auto" w:fill="FFFFFF"/>
-        </w:rPr>
-        <w:t>Proceedings of 2020 on Computers and People Research Conference</w:t>
-      </w:r>
-      <w:r>
-        <w:rPr>
-          <w:rFonts w:asciiTheme="minorBidi" w:hAnsiTheme="minorBidi"/>
-          <w:color w:val="222222"/>
-          <w:sz w:val="24"/>
-          <w:szCs w:val="24"/>
-          <w:shd w:val="clear" w:color="auto" w:fill="FFFFFF"/>
-        </w:rPr>
-        <w:t> (pp. 63-69).</w:t>
-      </w:r>
-    </w:p>
-    <w:p>
-      <w:pPr>
-        <w:spacing w:after="0" w:line="480" w:lineRule="auto"/>
-        <w:rPr>
-          <w:rFonts w:asciiTheme="minorBidi" w:hAnsiTheme="minorBidi"/>
-          <w:sz w:val="24"/>
-          <w:szCs w:val="24"/>
-        </w:rPr>
-      </w:pPr>
-    </w:p>
-    <w:bookmarkEnd w:id="0"/>
     <w:p>
       <w:pPr>
         <w:spacing w:after="0" w:line="480" w:lineRule="auto"/>

</xml_diff>